<commit_message>
made final changes to homework
</commit_message>
<xml_diff>
--- a/notes/techniques_and_homework.docx
+++ b/notes/techniques_and_homework.docx
@@ -1,12 +1,8 @@
 
 <file path=word/document.xml><?xml version="1.0" encoding="utf-8"?>
-<w:document xmlns:o="urn:schemas-microsoft-com:office:office" xmlns:r="http://schemas.openxmlformats.org/officeDocument/2006/relationships" xmlns:v="urn:schemas-microsoft-com:vml" xmlns:w="http://schemas.openxmlformats.org/wordprocessingml/2006/main" xmlns:w10="urn:schemas-microsoft-com:office:word" xmlns:wp="http://schemas.openxmlformats.org/drawingml/2006/wordprocessingDrawing" xmlns:wps="http://schemas.microsoft.com/office/word/2010/wordprocessingShape" xmlns:wpg="http://schemas.microsoft.com/office/word/2010/wordprocessingGroup" xmlns:mc="http://schemas.openxmlformats.org/markup-compatibility/2006" xmlns:wp14="http://schemas.microsoft.com/office/word/2010/wordprocessingDrawing" xmlns:w14="http://schemas.microsoft.com/office/word/2010/wordml" mc:Ignorable="w14 wp14">
+<w:document xmlns:wpc="http://schemas.microsoft.com/office/word/2010/wordprocessingCanvas" xmlns:mo="http://schemas.microsoft.com/office/mac/office/2008/main" xmlns:mc="http://schemas.openxmlformats.org/markup-compatibility/2006" xmlns:mv="urn:schemas-microsoft-com:mac:vml" xmlns:o="urn:schemas-microsoft-com:office:office" xmlns:r="http://schemas.openxmlformats.org/officeDocument/2006/relationships" xmlns:m="http://schemas.openxmlformats.org/officeDocument/2006/math" xmlns:v="urn:schemas-microsoft-com:vml" xmlns:wp14="http://schemas.microsoft.com/office/word/2010/wordprocessingDrawing" xmlns:wp="http://schemas.openxmlformats.org/drawingml/2006/wordprocessingDrawing" xmlns:w10="urn:schemas-microsoft-com:office:word" xmlns:w="http://schemas.openxmlformats.org/wordprocessingml/2006/main" xmlns:w14="http://schemas.microsoft.com/office/word/2010/wordml" xmlns:w15="http://schemas.microsoft.com/office/word/2012/wordml" xmlns:wpg="http://schemas.microsoft.com/office/word/2010/wordprocessingGroup" xmlns:wpi="http://schemas.microsoft.com/office/word/2010/wordprocessingInk" xmlns:wne="http://schemas.microsoft.com/office/word/2006/wordml" xmlns:wps="http://schemas.microsoft.com/office/word/2010/wordprocessingShape" mc:Ignorable="w14 w15 wp14">
   <w:body>
     <w:p>
-      <w:pPr>
-        <w:pStyle w:val="Normal"/>
-        <w:rPr/>
-      </w:pPr>
       <w:r>
         <w:rPr>
           <w:b/>
@@ -15,16 +11,7 @@
         <w:t>Techniques</w:t>
       </w:r>
       <w:r>
-        <w:rPr/>
-        <w:t xml:space="preserve"> you learn</w:t>
-      </w:r>
-      <w:r>
-        <w:rPr/>
-        <w:t>ed</w:t>
-      </w:r>
-      <w:r>
-        <w:rPr/>
-        <w:t xml:space="preserve"> this week (make sure you understand them, or ask questions if you don’t):</w:t>
+        <w:t xml:space="preserve"> you learned this week (make sure you understand them, or ask questions if you don’t):</w:t>
       </w:r>
     </w:p>
     <w:p>
@@ -34,10 +21,8 @@
           <w:ilvl w:val="0"/>
           <w:numId w:val="1"/>
         </w:numPr>
-        <w:rPr/>
-      </w:pPr>
-      <w:r>
-        <w:rPr/>
+      </w:pPr>
+      <w:r>
         <w:t xml:space="preserve">Visualizing many </w:t>
       </w:r>
       <w:r>
@@ -47,8 +32,7 @@
         <w:t>frames</w:t>
       </w:r>
       <w:r>
-        <w:rPr/>
-        <w:t xml:space="preserve"> of a video, here widefield data, and understanding how to convert frames into seconds</w:t>
+        <w:t xml:space="preserve"> of a video, here widefield data</w:t>
       </w:r>
     </w:p>
     <w:p>
@@ -58,11 +42,14 @@
           <w:ilvl w:val="0"/>
           <w:numId w:val="1"/>
         </w:numPr>
-        <w:rPr/>
-      </w:pPr>
-      <w:r>
-        <w:rPr/>
-        <w:t>Plotting time courses of specific pixels in the widefield data</w:t>
+      </w:pPr>
+      <w:r>
+        <w:t>U</w:t>
+      </w:r>
+      <w:bookmarkStart w:id="0" w:name="_GoBack"/>
+      <w:bookmarkEnd w:id="0"/>
+      <w:r>
+        <w:t>nderstanding how to convert frames into seconds</w:t>
       </w:r>
     </w:p>
     <w:p>
@@ -72,11 +59,12 @@
           <w:ilvl w:val="0"/>
           <w:numId w:val="1"/>
         </w:numPr>
-        <w:rPr/>
-      </w:pPr>
-      <w:r>
-        <w:rPr/>
-        <w:t>Calculating the correlation between two different time courses</w:t>
+      </w:pPr>
+      <w:r>
+        <w:t xml:space="preserve">Plotting time courses of specific pixels in the </w:t>
+      </w:r>
+      <w:r>
+        <w:t>widefield data</w:t>
       </w:r>
     </w:p>
     <w:p>
@@ -86,11 +74,9 @@
           <w:ilvl w:val="0"/>
           <w:numId w:val="1"/>
         </w:numPr>
-        <w:rPr/>
-      </w:pPr>
-      <w:r>
-        <w:rPr/>
-        <w:t>Loading the Allen atlas, and figuring out which region is located where in the brain</w:t>
+      </w:pPr>
+      <w:r>
+        <w:t>Calculating the correlation between two different time courses</w:t>
       </w:r>
     </w:p>
     <w:p>
@@ -100,11 +86,9 @@
           <w:ilvl w:val="0"/>
           <w:numId w:val="1"/>
         </w:numPr>
-        <w:rPr/>
-      </w:pPr>
-      <w:r>
-        <w:rPr/>
-        <w:t>Plotting the mean time course of a specific region</w:t>
+      </w:pPr>
+      <w:r>
+        <w:t>Loading the Allen atlas, and figuring out which region is located where in the brain</w:t>
       </w:r>
     </w:p>
     <w:p>
@@ -114,11 +98,9 @@
           <w:ilvl w:val="0"/>
           <w:numId w:val="1"/>
         </w:numPr>
-        <w:rPr/>
-      </w:pPr>
-      <w:r>
-        <w:rPr/>
-        <w:t>Version control – using github</w:t>
+      </w:pPr>
+      <w:r>
+        <w:t>Plotting the mean time course of a specific region</w:t>
       </w:r>
     </w:p>
     <w:p>
@@ -128,40 +110,126 @@
           <w:ilvl w:val="0"/>
           <w:numId w:val="1"/>
         </w:numPr>
-        <w:rPr/>
-      </w:pPr>
-      <w:r>
-        <w:rPr/>
-        <w:t xml:space="preserve">Statistical </w:t>
-      </w:r>
-      <w:r>
-        <w:rPr/>
-        <w:t>significance</w:t>
-      </w:r>
-    </w:p>
-    <w:p>
-      <w:pPr>
-        <w:pStyle w:val="Normal"/>
-        <w:rPr/>
-      </w:pPr>
-      <w:r>
-        <w:rPr/>
-      </w:r>
-    </w:p>
-    <w:p>
-      <w:pPr>
-        <w:pStyle w:val="Normal"/>
-        <w:rPr/>
-      </w:pPr>
-      <w:r>
-        <w:rPr/>
-      </w:r>
-    </w:p>
-    <w:p>
-      <w:pPr>
-        <w:pStyle w:val="Normal"/>
-        <w:rPr/>
-      </w:pPr>
+      </w:pPr>
+      <w:r>
+        <w:t>Version control – using github</w:t>
+      </w:r>
+    </w:p>
+    <w:p>
+      <w:pPr>
+        <w:pStyle w:val="ListParagraph"/>
+        <w:numPr>
+          <w:ilvl w:val="0"/>
+          <w:numId w:val="1"/>
+        </w:numPr>
+      </w:pPr>
+      <w:r>
+        <w:t>Statistical</w:t>
+      </w:r>
+      <w:r>
+        <w:t xml:space="preserve"> significance</w:t>
+      </w:r>
+    </w:p>
+    <w:p/>
+    <w:p/>
+    <w:p>
+      <w:pPr>
+        <w:rPr>
+          <w:b/>
+        </w:rPr>
+      </w:pPr>
+      <w:r>
+        <w:rPr>
+          <w:b/>
+        </w:rPr>
+        <w:t>Dataset locations</w:t>
+      </w:r>
+    </w:p>
+    <w:p>
+      <w:r>
+        <w:t>Spontaneous dataset</w:t>
+      </w:r>
+      <w:r>
+        <w:t xml:space="preserve"> (baseline)</w:t>
+      </w:r>
+      <w:r>
+        <w:t>:</w:t>
+      </w:r>
+      <w:r>
+        <w:t xml:space="preserve"> </w:t>
+      </w:r>
+      <w:hyperlink r:id="rId5" w:history="1">
+        <w:r>
+          <w:rPr>
+            <w:rStyle w:val="Hyperlink"/>
+          </w:rPr>
+          <w:t>https://www.dropbox.com/sh/w5zr7txi3w7oe2r/AADOQSD63E-tVjYqZNl3cPP-a?dl=0</w:t>
+        </w:r>
+      </w:hyperlink>
+    </w:p>
+    <w:p/>
+    <w:p>
+      <w:r>
+        <w:t>Stimulus evoked dataset</w:t>
+      </w:r>
+      <w:r>
+        <w:t xml:space="preserve"> (forelimb)</w:t>
+      </w:r>
+      <w:r>
+        <w:t xml:space="preserve">: </w:t>
+      </w:r>
+      <w:hyperlink r:id="rId6" w:history="1">
+        <w:r>
+          <w:rPr>
+            <w:rStyle w:val="Hyperlink"/>
+          </w:rPr>
+          <w:t>https://www.dropbox.com/sh/2laqh1klovq6dtd/AADfXw9OKw3YN4ts5h5_QZQna?dl=0</w:t>
+        </w:r>
+      </w:hyperlink>
+    </w:p>
+    <w:p/>
+    <w:p>
+      <w:r>
+        <w:t xml:space="preserve">Note: </w:t>
+      </w:r>
+      <w:r>
+        <w:t xml:space="preserve">Download these directly to the MATLAB folder. </w:t>
+      </w:r>
+      <w:r>
+        <w:t>To open a .zip file, just double click on it.</w:t>
+      </w:r>
+      <w:r>
+        <w:t xml:space="preserve"> Each of these has some data</w:t>
+      </w:r>
+      <w:r>
+        <w:t xml:space="preserve"> in the file called ‘widefield_data.mat’ and the brain atlas in the file called ‘warped_atlas.mat’.</w:t>
+      </w:r>
+      <w:r>
+        <w:t xml:space="preserve"> </w:t>
+      </w:r>
+      <w:r>
+        <w:t xml:space="preserve">You may need to change the paths at the beginning of the </w:t>
+      </w:r>
+      <w:r>
+        <w:t>scripts</w:t>
+      </w:r>
+      <w:r>
+        <w:t xml:space="preserve"> to point to these files</w:t>
+      </w:r>
+      <w:r>
+        <w:t>.</w:t>
+      </w:r>
+    </w:p>
+    <w:p/>
+    <w:p>
+      <w:pPr>
+        <w:rPr>
+          <w:b/>
+          <w:bCs/>
+        </w:rPr>
+      </w:pPr>
+    </w:p>
+    <w:p>
       <w:r>
         <w:rPr>
           <w:b/>
@@ -170,19 +238,10 @@
         <w:t>Homework</w:t>
       </w:r>
       <w:r>
-        <w:rPr/>
         <w:t xml:space="preserve"> for Tuesday</w:t>
       </w:r>
     </w:p>
-    <w:p>
-      <w:pPr>
-        <w:pStyle w:val="Normal"/>
-        <w:rPr/>
-      </w:pPr>
-      <w:r>
-        <w:rPr/>
-      </w:r>
-    </w:p>
+    <w:p/>
     <w:p>
       <w:pPr>
         <w:pStyle w:val="ListParagraph"/>
@@ -190,39 +249,80 @@
           <w:ilvl w:val="0"/>
           <w:numId w:val="2"/>
         </w:numPr>
-        <w:rPr/>
-      </w:pPr>
-      <w:r>
-        <w:rPr/>
+      </w:pPr>
+      <w:r>
         <w:t xml:space="preserve">Plot the </w:t>
       </w:r>
       <w:r>
         <w:rPr>
-          <w:i w:val="false"/>
-          <w:iCs w:val="false"/>
           <w:u w:val="single"/>
         </w:rPr>
-        <w:t xml:space="preserve">average </w:t>
+        <w:t>average timecourses</w:t>
+      </w:r>
+      <w:r>
+        <w:t xml:space="preserve"> of the widefield data from the spontaneous dataset for </w:t>
+      </w:r>
+      <w:r>
+        <w:t xml:space="preserve">one region (ex. </w:t>
+      </w:r>
+      <w:r>
+        <w:t>MOp1</w:t>
+      </w:r>
+      <w:r>
+        <w:t xml:space="preserve">_L). Now plot it for another region (ex. </w:t>
+      </w:r>
+      <w:r>
+        <w:t>SSp_ul1_R</w:t>
+      </w:r>
+      <w:r>
+        <w:t xml:space="preserve">). Go through the code </w:t>
+      </w:r>
+      <w:r>
+        <w:t xml:space="preserve">section by section, </w:t>
+      </w:r>
+      <w:r>
+        <w:t>and</w:t>
+      </w:r>
+      <w:r>
+        <w:t xml:space="preserve"> look at</w:t>
+      </w:r>
+      <w:r>
+        <w:t xml:space="preserve"> the comments (in green)</w:t>
+      </w:r>
+      <w:r>
+        <w:t>,</w:t>
+      </w:r>
+      <w:r>
+        <w:t xml:space="preserve"> to figure out what is happening.</w:t>
+      </w:r>
+    </w:p>
+    <w:p>
+      <w:pPr>
+        <w:pStyle w:val="ListParagraph"/>
+      </w:pPr>
+    </w:p>
+    <w:p>
+      <w:pPr>
+        <w:pStyle w:val="ListParagraph"/>
+        <w:numPr>
+          <w:ilvl w:val="0"/>
+          <w:numId w:val="2"/>
+        </w:numPr>
+      </w:pPr>
+      <w:r>
+        <w:t>P</w:t>
+      </w:r>
+      <w:r>
+        <w:t xml:space="preserve">lot the </w:t>
       </w:r>
       <w:r>
         <w:rPr>
-          <w:i w:val="false"/>
-          <w:iCs w:val="false"/>
           <w:u w:val="single"/>
         </w:rPr>
-        <w:t>timecourses</w:t>
-      </w:r>
-      <w:r>
-        <w:rPr/>
-        <w:t xml:space="preserve"> of the widefield data </w:t>
-      </w:r>
-      <w:r>
-        <w:rPr/>
-        <w:t>from the spontaneous dataset for</w:t>
-      </w:r>
-      <w:r>
-        <w:rPr/>
-        <w:t xml:space="preserve"> two different regions (ex. MOp1_L and SSp_ul1_R) on the </w:t>
+        <w:t>average timecourses</w:t>
+      </w:r>
+      <w:r>
+        <w:t xml:space="preserve"> of the widefield data from the spontaneous dataset for two different regions (ex. MOp1_L and SSp_ul1_R) on the </w:t>
       </w:r>
       <w:r>
         <w:rPr>
@@ -232,34 +332,34 @@
         <w:t>same</w:t>
       </w:r>
       <w:r>
-        <w:rPr/>
-        <w:t xml:space="preserve"> plot, using two different colors (hint: </w:t>
-      </w:r>
-      <w:r>
-        <w:rPr/>
-        <w:t xml:space="preserve">start with trying a single region; then </w:t>
-      </w:r>
-      <w:r>
-        <w:rPr/>
-        <w:t xml:space="preserve">look at plottimecourses.m and plotaveragetimecourse.m </w:t>
-      </w:r>
-      <w:r>
-        <w:rPr/>
-        <w:t>to try and modify the code to plot two timecourses in the same plot</w:t>
-      </w:r>
-      <w:r>
-        <w:rPr/>
-        <w:t>)</w:t>
+        <w:t xml:space="preserve"> plot, using two different</w:t>
+      </w:r>
+      <w:r>
+        <w:t xml:space="preserve"> colors (hint: start with plotting</w:t>
+      </w:r>
+      <w:r>
+        <w:t xml:space="preserve"> a single region</w:t>
+      </w:r>
+      <w:r>
+        <w:t xml:space="preserve"> using </w:t>
+      </w:r>
+      <w:r>
+        <w:t>plotaveragetimecourse.m</w:t>
+      </w:r>
+      <w:r>
+        <w:t xml:space="preserve">; then look at plottimecourses.m </w:t>
+      </w:r>
+      <w:r>
+        <w:t>to try and modify the code to plot two timecourses in the same plot)</w:t>
+      </w:r>
+      <w:r>
+        <w:t>.</w:t>
       </w:r>
     </w:p>
     <w:p>
       <w:pPr>
         <w:pStyle w:val="ListParagraph"/>
-        <w:rPr/>
-      </w:pPr>
-      <w:r>
-        <w:rPr/>
-      </w:r>
+      </w:pPr>
     </w:p>
     <w:p>
       <w:pPr>
@@ -268,15 +368,18 @@
           <w:ilvl w:val="0"/>
           <w:numId w:val="2"/>
         </w:numPr>
-        <w:rPr/>
-      </w:pPr>
-      <w:r>
-        <w:rPr/>
-        <w:t xml:space="preserve">Calculate the correlation between the average time courses of the two regions </w:t>
-      </w:r>
-      <w:r>
-        <w:rPr/>
-        <w:t xml:space="preserve">in the </w:t>
+      </w:pPr>
+      <w:r>
+        <w:t xml:space="preserve">Calculate the correlation between the </w:t>
+      </w:r>
+      <w:r>
+        <w:rPr>
+          <w:i/>
+        </w:rPr>
+        <w:t>average</w:t>
+      </w:r>
+      <w:r>
+        <w:t xml:space="preserve"> time courses of the two regions in the </w:t>
       </w:r>
       <w:r>
         <w:rPr>
@@ -285,23 +388,31 @@
         <w:t>spontaneous</w:t>
       </w:r>
       <w:r>
-        <w:rPr/>
-        <w:t xml:space="preserve"> dataset </w:t>
-      </w:r>
-      <w:r>
-        <w:rPr/>
-        <w:t>(hint: look at plottimecourses.m)</w:t>
+        <w:t xml:space="preserve"> dataset (hint: look at </w:t>
+      </w:r>
+      <w:r>
+        <w:t xml:space="preserve">the end of </w:t>
+      </w:r>
+      <w:r>
+        <w:t>plott</w:t>
+      </w:r>
+      <w:r>
+        <w:t>imecourses.m</w:t>
+      </w:r>
+      <w:r>
+        <w:t xml:space="preserve"> to see how to calculate correlation</w:t>
+      </w:r>
+      <w:r>
+        <w:t>)</w:t>
+      </w:r>
+      <w:r>
+        <w:t>.</w:t>
       </w:r>
     </w:p>
     <w:p>
       <w:pPr>
         <w:pStyle w:val="ListParagraph"/>
-        <w:ind w:hanging="0"/>
-        <w:rPr/>
-      </w:pPr>
-      <w:r>
-        <w:rPr/>
-      </w:r>
+      </w:pPr>
     </w:p>
     <w:p>
       <w:pPr>
@@ -310,179 +421,132 @@
           <w:ilvl w:val="0"/>
           <w:numId w:val="2"/>
         </w:numPr>
-        <w:rPr/>
-      </w:pPr>
-      <w:r>
-        <w:rPr>
-          <w:u w:val="none"/>
-        </w:rPr>
+      </w:pPr>
+      <w:r>
         <w:t xml:space="preserve">Redo both 1. and 2. for two regions in the </w:t>
       </w:r>
       <w:r>
         <w:rPr>
           <w:u w:val="single"/>
         </w:rPr>
-        <w:t xml:space="preserve">stimulus </w:t>
-      </w:r>
-      <w:r>
-        <w:rPr>
-          <w:u w:val="single"/>
-        </w:rPr>
-        <w:t>evoked</w:t>
-      </w:r>
-      <w:r>
-        <w:rPr/>
-        <w:t xml:space="preserve"> dataset; is the correlation </w:t>
-      </w:r>
-      <w:r>
-        <w:rPr/>
-        <w:t>stronger for one dataset</w:t>
-      </w:r>
-      <w:r>
-        <w:rPr/>
-        <w:t>?</w:t>
-      </w:r>
-      <w:bookmarkStart w:id="0" w:name="_GoBack"/>
-      <w:bookmarkEnd w:id="0"/>
-    </w:p>
-    <w:p>
-      <w:pPr>
-        <w:pStyle w:val="Normal"/>
-        <w:rPr/>
-      </w:pPr>
-      <w:r>
-        <w:rPr/>
+        <w:t>stimulus evoked</w:t>
+      </w:r>
+      <w:r>
+        <w:t xml:space="preserve"> dataset; is the correlation stronger for one dataset?</w:t>
       </w:r>
     </w:p>
     <w:sectPr>
-      <w:type w:val="nextPage"/>
       <w:pgSz w:w="12240" w:h="15840"/>
-      <w:pgMar w:left="1440" w:right="1440" w:header="0" w:top="1440" w:footer="0" w:bottom="1440" w:gutter="0"/>
-      <w:pgNumType w:fmt="decimal"/>
-      <w:formProt w:val="false"/>
-      <w:textDirection w:val="lrTb"/>
-      <w:docGrid w:type="default" w:linePitch="360" w:charSpace="0"/>
+      <w:pgMar w:top="1440" w:right="1440" w:bottom="1440" w:left="1440" w:header="0" w:footer="0" w:gutter="0"/>
+      <w:cols w:space="720"/>
+      <w:formProt w:val="0"/>
+      <w:docGrid w:linePitch="360"/>
     </w:sectPr>
   </w:body>
 </w:document>
 </file>
 
 <file path=word/numbering.xml><?xml version="1.0" encoding="utf-8"?>
-<w:numbering xmlns:w="http://schemas.openxmlformats.org/wordprocessingml/2006/main" xmlns:o="urn:schemas-microsoft-com:office:office" xmlns:r="http://schemas.openxmlformats.org/officeDocument/2006/relationships" xmlns:v="urn:schemas-microsoft-com:vml">
+<w:numbering xmlns:wpc="http://schemas.microsoft.com/office/word/2010/wordprocessingCanvas" xmlns:mo="http://schemas.microsoft.com/office/mac/office/2008/main" xmlns:mc="http://schemas.openxmlformats.org/markup-compatibility/2006" xmlns:mv="urn:schemas-microsoft-com:mac:vml" xmlns:o="urn:schemas-microsoft-com:office:office" xmlns:r="http://schemas.openxmlformats.org/officeDocument/2006/relationships" xmlns:m="http://schemas.openxmlformats.org/officeDocument/2006/math" xmlns:v="urn:schemas-microsoft-com:vml" xmlns:wp14="http://schemas.microsoft.com/office/word/2010/wordprocessingDrawing" xmlns:wp="http://schemas.openxmlformats.org/drawingml/2006/wordprocessingDrawing" xmlns:w10="urn:schemas-microsoft-com:office:word" xmlns:w="http://schemas.openxmlformats.org/wordprocessingml/2006/main" xmlns:w14="http://schemas.microsoft.com/office/word/2010/wordml" xmlns:w15="http://schemas.microsoft.com/office/word/2012/wordml" xmlns:wpg="http://schemas.microsoft.com/office/word/2010/wordprocessingGroup" xmlns:wpi="http://schemas.microsoft.com/office/word/2010/wordprocessingInk" xmlns:wne="http://schemas.microsoft.com/office/word/2006/wordml" xmlns:wps="http://schemas.microsoft.com/office/word/2010/wordprocessingShape" mc:Ignorable="w14 w15 wp14">
+  <w:abstractNum w:abstractNumId="0">
+    <w:nsid w:val="05787D70"/>
+    <w:multiLevelType w:val="multilevel"/>
+    <w:tmpl w:val="F8381E20"/>
+    <w:lvl w:ilvl="0">
+      <w:start w:val="1"/>
+      <w:numFmt w:val="none"/>
+      <w:suff w:val="nothing"/>
+      <w:lvlText w:val=""/>
+      <w:lvlJc w:val="left"/>
+      <w:pPr>
+        <w:ind w:left="0" w:firstLine="0"/>
+      </w:pPr>
+    </w:lvl>
+    <w:lvl w:ilvl="1">
+      <w:start w:val="1"/>
+      <w:numFmt w:val="none"/>
+      <w:suff w:val="nothing"/>
+      <w:lvlText w:val=""/>
+      <w:lvlJc w:val="left"/>
+      <w:pPr>
+        <w:ind w:left="0" w:firstLine="0"/>
+      </w:pPr>
+    </w:lvl>
+    <w:lvl w:ilvl="2">
+      <w:start w:val="1"/>
+      <w:numFmt w:val="none"/>
+      <w:suff w:val="nothing"/>
+      <w:lvlText w:val=""/>
+      <w:lvlJc w:val="left"/>
+      <w:pPr>
+        <w:ind w:left="0" w:firstLine="0"/>
+      </w:pPr>
+    </w:lvl>
+    <w:lvl w:ilvl="3">
+      <w:start w:val="1"/>
+      <w:numFmt w:val="none"/>
+      <w:suff w:val="nothing"/>
+      <w:lvlText w:val=""/>
+      <w:lvlJc w:val="left"/>
+      <w:pPr>
+        <w:ind w:left="0" w:firstLine="0"/>
+      </w:pPr>
+    </w:lvl>
+    <w:lvl w:ilvl="4">
+      <w:start w:val="1"/>
+      <w:numFmt w:val="none"/>
+      <w:suff w:val="nothing"/>
+      <w:lvlText w:val=""/>
+      <w:lvlJc w:val="left"/>
+      <w:pPr>
+        <w:ind w:left="0" w:firstLine="0"/>
+      </w:pPr>
+    </w:lvl>
+    <w:lvl w:ilvl="5">
+      <w:start w:val="1"/>
+      <w:numFmt w:val="none"/>
+      <w:suff w:val="nothing"/>
+      <w:lvlText w:val=""/>
+      <w:lvlJc w:val="left"/>
+      <w:pPr>
+        <w:ind w:left="0" w:firstLine="0"/>
+      </w:pPr>
+    </w:lvl>
+    <w:lvl w:ilvl="6">
+      <w:start w:val="1"/>
+      <w:numFmt w:val="none"/>
+      <w:suff w:val="nothing"/>
+      <w:lvlText w:val=""/>
+      <w:lvlJc w:val="left"/>
+      <w:pPr>
+        <w:ind w:left="0" w:firstLine="0"/>
+      </w:pPr>
+    </w:lvl>
+    <w:lvl w:ilvl="7">
+      <w:start w:val="1"/>
+      <w:numFmt w:val="none"/>
+      <w:suff w:val="nothing"/>
+      <w:lvlText w:val=""/>
+      <w:lvlJc w:val="left"/>
+      <w:pPr>
+        <w:ind w:left="0" w:firstLine="0"/>
+      </w:pPr>
+    </w:lvl>
+    <w:lvl w:ilvl="8">
+      <w:start w:val="1"/>
+      <w:numFmt w:val="none"/>
+      <w:suff w:val="nothing"/>
+      <w:lvlText w:val=""/>
+      <w:lvlJc w:val="left"/>
+      <w:pPr>
+        <w:ind w:left="0" w:firstLine="0"/>
+      </w:pPr>
+    </w:lvl>
+  </w:abstractNum>
   <w:abstractNum w:abstractNumId="1">
-    <w:lvl w:ilvl="0">
-      <w:numFmt w:val="bullet"/>
-      <w:lvlText w:val=""/>
-      <w:lvlJc w:val="left"/>
-      <w:pPr>
-        <w:ind w:left="720" w:hanging="360"/>
-      </w:pPr>
-      <w:rPr>
-        <w:rFonts w:ascii="Wingdings" w:hAnsi="Wingdings" w:cs="Wingdings" w:hint="default"/>
-        <w:rFonts w:cs=""/>
-      </w:rPr>
-    </w:lvl>
-    <w:lvl w:ilvl="1">
-      <w:start w:val="1"/>
-      <w:numFmt w:val="bullet"/>
-      <w:lvlText w:val="o"/>
-      <w:lvlJc w:val="left"/>
-      <w:pPr>
-        <w:ind w:left="1440" w:hanging="360"/>
-      </w:pPr>
-      <w:rPr>
-        <w:rFonts w:ascii="Courier New" w:hAnsi="Courier New" w:cs="Courier New" w:hint="default"/>
-        <w:rFonts w:cs="Courier New"/>
-      </w:rPr>
-    </w:lvl>
-    <w:lvl w:ilvl="2">
-      <w:start w:val="1"/>
-      <w:numFmt w:val="bullet"/>
-      <w:lvlText w:val=""/>
-      <w:lvlJc w:val="left"/>
-      <w:pPr>
-        <w:ind w:left="2160" w:hanging="360"/>
-      </w:pPr>
-      <w:rPr>
-        <w:rFonts w:ascii="Wingdings" w:hAnsi="Wingdings" w:cs="Wingdings" w:hint="default"/>
-      </w:rPr>
-    </w:lvl>
-    <w:lvl w:ilvl="3">
-      <w:start w:val="1"/>
-      <w:numFmt w:val="bullet"/>
-      <w:lvlText w:val=""/>
-      <w:lvlJc w:val="left"/>
-      <w:pPr>
-        <w:ind w:left="2880" w:hanging="360"/>
-      </w:pPr>
-      <w:rPr>
-        <w:rFonts w:ascii="Symbol" w:hAnsi="Symbol" w:cs="Symbol" w:hint="default"/>
-      </w:rPr>
-    </w:lvl>
-    <w:lvl w:ilvl="4">
-      <w:start w:val="1"/>
-      <w:numFmt w:val="bullet"/>
-      <w:lvlText w:val="o"/>
-      <w:lvlJc w:val="left"/>
-      <w:pPr>
-        <w:ind w:left="3600" w:hanging="360"/>
-      </w:pPr>
-      <w:rPr>
-        <w:rFonts w:ascii="Courier New" w:hAnsi="Courier New" w:cs="Courier New" w:hint="default"/>
-        <w:rFonts w:cs="Courier New"/>
-      </w:rPr>
-    </w:lvl>
-    <w:lvl w:ilvl="5">
-      <w:start w:val="1"/>
-      <w:numFmt w:val="bullet"/>
-      <w:lvlText w:val=""/>
-      <w:lvlJc w:val="left"/>
-      <w:pPr>
-        <w:ind w:left="4320" w:hanging="360"/>
-      </w:pPr>
-      <w:rPr>
-        <w:rFonts w:ascii="Wingdings" w:hAnsi="Wingdings" w:cs="Wingdings" w:hint="default"/>
-      </w:rPr>
-    </w:lvl>
-    <w:lvl w:ilvl="6">
-      <w:start w:val="1"/>
-      <w:numFmt w:val="bullet"/>
-      <w:lvlText w:val=""/>
-      <w:lvlJc w:val="left"/>
-      <w:pPr>
-        <w:ind w:left="5040" w:hanging="360"/>
-      </w:pPr>
-      <w:rPr>
-        <w:rFonts w:ascii="Symbol" w:hAnsi="Symbol" w:cs="Symbol" w:hint="default"/>
-      </w:rPr>
-    </w:lvl>
-    <w:lvl w:ilvl="7">
-      <w:start w:val="1"/>
-      <w:numFmt w:val="bullet"/>
-      <w:lvlText w:val="o"/>
-      <w:lvlJc w:val="left"/>
-      <w:pPr>
-        <w:ind w:left="5760" w:hanging="360"/>
-      </w:pPr>
-      <w:rPr>
-        <w:rFonts w:ascii="Courier New" w:hAnsi="Courier New" w:cs="Courier New" w:hint="default"/>
-        <w:rFonts w:cs="Courier New"/>
-      </w:rPr>
-    </w:lvl>
-    <w:lvl w:ilvl="8">
-      <w:start w:val="1"/>
-      <w:numFmt w:val="bullet"/>
-      <w:lvlText w:val=""/>
-      <w:lvlJc w:val="left"/>
-      <w:pPr>
-        <w:ind w:left="6480" w:hanging="360"/>
-      </w:pPr>
-      <w:rPr>
-        <w:rFonts w:ascii="Wingdings" w:hAnsi="Wingdings" w:cs="Wingdings" w:hint="default"/>
-      </w:rPr>
-    </w:lvl>
-  </w:abstractNum>
-  <w:abstractNum w:abstractNumId="2">
+    <w:nsid w:val="0B9B6C76"/>
+    <w:multiLevelType w:val="multilevel"/>
+    <w:tmpl w:val="7F681E98"/>
     <w:lvl w:ilvl="0">
       <w:start w:val="1"/>
       <w:numFmt w:val="decimal"/>
@@ -494,7 +558,6 @@
         </w:tabs>
         <w:ind w:left="720" w:hanging="360"/>
       </w:pPr>
-      <w:rPr/>
     </w:lvl>
     <w:lvl w:ilvl="1">
       <w:start w:val="1"/>
@@ -507,7 +570,6 @@
         </w:tabs>
         <w:ind w:left="1080" w:hanging="360"/>
       </w:pPr>
-      <w:rPr/>
     </w:lvl>
     <w:lvl w:ilvl="2">
       <w:start w:val="1"/>
@@ -520,7 +582,6 @@
         </w:tabs>
         <w:ind w:left="1440" w:hanging="360"/>
       </w:pPr>
-      <w:rPr/>
     </w:lvl>
     <w:lvl w:ilvl="3">
       <w:start w:val="1"/>
@@ -533,7 +594,6 @@
         </w:tabs>
         <w:ind w:left="1800" w:hanging="360"/>
       </w:pPr>
-      <w:rPr/>
     </w:lvl>
     <w:lvl w:ilvl="4">
       <w:start w:val="1"/>
@@ -546,7 +606,6 @@
         </w:tabs>
         <w:ind w:left="2160" w:hanging="360"/>
       </w:pPr>
-      <w:rPr/>
     </w:lvl>
     <w:lvl w:ilvl="5">
       <w:start w:val="1"/>
@@ -559,7 +618,6 @@
         </w:tabs>
         <w:ind w:left="2520" w:hanging="360"/>
       </w:pPr>
-      <w:rPr/>
     </w:lvl>
     <w:lvl w:ilvl="6">
       <w:start w:val="1"/>
@@ -572,7 +630,6 @@
         </w:tabs>
         <w:ind w:left="2880" w:hanging="360"/>
       </w:pPr>
-      <w:rPr/>
     </w:lvl>
     <w:lvl w:ilvl="7">
       <w:start w:val="1"/>
@@ -585,7 +642,6 @@
         </w:tabs>
         <w:ind w:left="3240" w:hanging="360"/>
       </w:pPr>
-      <w:rPr/>
     </w:lvl>
     <w:lvl w:ilvl="8">
       <w:start w:val="1"/>
@@ -598,139 +654,156 @@
         </w:tabs>
         <w:ind w:left="3600" w:hanging="360"/>
       </w:pPr>
-      <w:rPr/>
     </w:lvl>
   </w:abstractNum>
-  <w:abstractNum w:abstractNumId="3">
+  <w:abstractNum w:abstractNumId="2">
+    <w:nsid w:val="61B93186"/>
+    <w:multiLevelType w:val="multilevel"/>
+    <w:tmpl w:val="18107084"/>
     <w:lvl w:ilvl="0">
-      <w:start w:val="1"/>
-      <w:numFmt w:val="none"/>
-      <w:suff w:val="nothing"/>
-      <w:lvlText w:val=""/>
-      <w:lvlJc w:val="left"/>
-      <w:pPr>
-        <w:ind w:left="0" w:hanging="0"/>
-      </w:pPr>
+      <w:numFmt w:val="bullet"/>
+      <w:lvlText w:val=""/>
+      <w:lvlJc w:val="left"/>
+      <w:pPr>
+        <w:ind w:left="720" w:hanging="360"/>
+      </w:pPr>
+      <w:rPr>
+        <w:rFonts w:ascii="Wingdings" w:hAnsi="Wingdings" w:cs="Wingdings" w:hint="default"/>
+      </w:rPr>
     </w:lvl>
     <w:lvl w:ilvl="1">
       <w:start w:val="1"/>
-      <w:numFmt w:val="none"/>
-      <w:suff w:val="nothing"/>
-      <w:lvlText w:val=""/>
-      <w:lvlJc w:val="left"/>
-      <w:pPr>
-        <w:ind w:left="0" w:hanging="0"/>
-      </w:pPr>
+      <w:numFmt w:val="bullet"/>
+      <w:lvlText w:val="o"/>
+      <w:lvlJc w:val="left"/>
+      <w:pPr>
+        <w:ind w:left="1440" w:hanging="360"/>
+      </w:pPr>
+      <w:rPr>
+        <w:rFonts w:ascii="Courier New" w:hAnsi="Courier New" w:cs="Courier New" w:hint="default"/>
+      </w:rPr>
     </w:lvl>
     <w:lvl w:ilvl="2">
       <w:start w:val="1"/>
-      <w:numFmt w:val="none"/>
-      <w:suff w:val="nothing"/>
-      <w:lvlText w:val=""/>
-      <w:lvlJc w:val="left"/>
-      <w:pPr>
-        <w:ind w:left="0" w:hanging="0"/>
-      </w:pPr>
+      <w:numFmt w:val="bullet"/>
+      <w:lvlText w:val=""/>
+      <w:lvlJc w:val="left"/>
+      <w:pPr>
+        <w:ind w:left="2160" w:hanging="360"/>
+      </w:pPr>
+      <w:rPr>
+        <w:rFonts w:ascii="Wingdings" w:hAnsi="Wingdings" w:cs="Wingdings" w:hint="default"/>
+      </w:rPr>
     </w:lvl>
     <w:lvl w:ilvl="3">
       <w:start w:val="1"/>
-      <w:numFmt w:val="none"/>
-      <w:suff w:val="nothing"/>
-      <w:lvlText w:val=""/>
-      <w:lvlJc w:val="left"/>
-      <w:pPr>
-        <w:ind w:left="0" w:hanging="0"/>
-      </w:pPr>
+      <w:numFmt w:val="bullet"/>
+      <w:lvlText w:val=""/>
+      <w:lvlJc w:val="left"/>
+      <w:pPr>
+        <w:ind w:left="2880" w:hanging="360"/>
+      </w:pPr>
+      <w:rPr>
+        <w:rFonts w:ascii="Symbol" w:hAnsi="Symbol" w:cs="Symbol" w:hint="default"/>
+      </w:rPr>
     </w:lvl>
     <w:lvl w:ilvl="4">
       <w:start w:val="1"/>
-      <w:numFmt w:val="none"/>
-      <w:suff w:val="nothing"/>
-      <w:lvlText w:val=""/>
-      <w:lvlJc w:val="left"/>
-      <w:pPr>
-        <w:ind w:left="0" w:hanging="0"/>
-      </w:pPr>
+      <w:numFmt w:val="bullet"/>
+      <w:lvlText w:val="o"/>
+      <w:lvlJc w:val="left"/>
+      <w:pPr>
+        <w:ind w:left="3600" w:hanging="360"/>
+      </w:pPr>
+      <w:rPr>
+        <w:rFonts w:ascii="Courier New" w:hAnsi="Courier New" w:cs="Courier New" w:hint="default"/>
+      </w:rPr>
     </w:lvl>
     <w:lvl w:ilvl="5">
       <w:start w:val="1"/>
-      <w:numFmt w:val="none"/>
-      <w:suff w:val="nothing"/>
-      <w:lvlText w:val=""/>
-      <w:lvlJc w:val="left"/>
-      <w:pPr>
-        <w:ind w:left="0" w:hanging="0"/>
-      </w:pPr>
+      <w:numFmt w:val="bullet"/>
+      <w:lvlText w:val=""/>
+      <w:lvlJc w:val="left"/>
+      <w:pPr>
+        <w:ind w:left="4320" w:hanging="360"/>
+      </w:pPr>
+      <w:rPr>
+        <w:rFonts w:ascii="Wingdings" w:hAnsi="Wingdings" w:cs="Wingdings" w:hint="default"/>
+      </w:rPr>
     </w:lvl>
     <w:lvl w:ilvl="6">
       <w:start w:val="1"/>
-      <w:numFmt w:val="none"/>
-      <w:suff w:val="nothing"/>
-      <w:lvlText w:val=""/>
-      <w:lvlJc w:val="left"/>
-      <w:pPr>
-        <w:ind w:left="0" w:hanging="0"/>
-      </w:pPr>
+      <w:numFmt w:val="bullet"/>
+      <w:lvlText w:val=""/>
+      <w:lvlJc w:val="left"/>
+      <w:pPr>
+        <w:ind w:left="5040" w:hanging="360"/>
+      </w:pPr>
+      <w:rPr>
+        <w:rFonts w:ascii="Symbol" w:hAnsi="Symbol" w:cs="Symbol" w:hint="default"/>
+      </w:rPr>
     </w:lvl>
     <w:lvl w:ilvl="7">
       <w:start w:val="1"/>
-      <w:numFmt w:val="none"/>
-      <w:suff w:val="nothing"/>
-      <w:lvlText w:val=""/>
-      <w:lvlJc w:val="left"/>
-      <w:pPr>
-        <w:ind w:left="0" w:hanging="0"/>
-      </w:pPr>
+      <w:numFmt w:val="bullet"/>
+      <w:lvlText w:val="o"/>
+      <w:lvlJc w:val="left"/>
+      <w:pPr>
+        <w:ind w:left="5760" w:hanging="360"/>
+      </w:pPr>
+      <w:rPr>
+        <w:rFonts w:ascii="Courier New" w:hAnsi="Courier New" w:cs="Courier New" w:hint="default"/>
+      </w:rPr>
     </w:lvl>
     <w:lvl w:ilvl="8">
       <w:start w:val="1"/>
-      <w:numFmt w:val="none"/>
-      <w:suff w:val="nothing"/>
-      <w:lvlText w:val=""/>
-      <w:lvlJc w:val="left"/>
-      <w:pPr>
-        <w:ind w:left="0" w:hanging="0"/>
-      </w:pPr>
+      <w:numFmt w:val="bullet"/>
+      <w:lvlText w:val=""/>
+      <w:lvlJc w:val="left"/>
+      <w:pPr>
+        <w:ind w:left="6480" w:hanging="360"/>
+      </w:pPr>
+      <w:rPr>
+        <w:rFonts w:ascii="Wingdings" w:hAnsi="Wingdings" w:cs="Wingdings" w:hint="default"/>
+      </w:rPr>
     </w:lvl>
   </w:abstractNum>
   <w:num w:numId="1">
+    <w:abstractNumId w:val="2"/>
+  </w:num>
+  <w:num w:numId="2">
     <w:abstractNumId w:val="1"/>
   </w:num>
-  <w:num w:numId="2">
-    <w:abstractNumId w:val="2"/>
-  </w:num>
   <w:num w:numId="3">
-    <w:abstractNumId w:val="3"/>
+    <w:abstractNumId w:val="0"/>
   </w:num>
 </w:numbering>
 </file>
 
 <file path=word/styles.xml><?xml version="1.0" encoding="utf-8"?>
-<w:styles xmlns:w="http://schemas.openxmlformats.org/wordprocessingml/2006/main" xmlns:w14="http://schemas.microsoft.com/office/word/2010/wordml" xmlns:mc="http://schemas.openxmlformats.org/markup-compatibility/2006" mc:Ignorable="w14">
+<w:styles xmlns:mc="http://schemas.openxmlformats.org/markup-compatibility/2006" xmlns:r="http://schemas.openxmlformats.org/officeDocument/2006/relationships" xmlns:w="http://schemas.openxmlformats.org/wordprocessingml/2006/main" xmlns:w14="http://schemas.microsoft.com/office/word/2010/wordml" xmlns:w15="http://schemas.microsoft.com/office/word/2012/wordml" mc:Ignorable="w14 w15">
   <w:docDefaults>
     <w:rPrDefault>
       <w:rPr>
-        <w:rFonts w:ascii="Calibri" w:hAnsi="Calibri" w:eastAsia="Calibri" w:cs="" w:asciiTheme="minorHAnsi" w:cstheme="minorBidi" w:eastAsiaTheme="minorHAnsi" w:hAnsiTheme="minorHAnsi"/>
+        <w:rFonts w:asciiTheme="minorHAnsi" w:eastAsiaTheme="minorHAnsi" w:hAnsiTheme="minorHAnsi" w:cstheme="minorBidi"/>
         <w:sz w:val="24"/>
         <w:szCs w:val="24"/>
         <w:lang w:val="en-US" w:eastAsia="en-US" w:bidi="ar-SA"/>
       </w:rPr>
     </w:rPrDefault>
-    <w:pPrDefault>
-      <w:pPr/>
-    </w:pPrDefault>
+    <w:pPrDefault/>
   </w:docDefaults>
   <w:latentStyles w:defLockedState="0" w:defUIPriority="99" w:defSemiHidden="0" w:defUnhideWhenUsed="0" w:defQFormat="0" w:count="380">
     <w:lsdException w:name="Normal" w:uiPriority="0" w:qFormat="1"/>
     <w:lsdException w:name="heading 1" w:uiPriority="9" w:qFormat="1"/>
-    <w:lsdException w:name="heading 2" w:uiPriority="9" w:semiHidden="1" w:unhideWhenUsed="1" w:qFormat="1"/>
-    <w:lsdException w:name="heading 3" w:uiPriority="9" w:semiHidden="1" w:unhideWhenUsed="1" w:qFormat="1"/>
-    <w:lsdException w:name="heading 4" w:uiPriority="9" w:semiHidden="1" w:unhideWhenUsed="1" w:qFormat="1"/>
-    <w:lsdException w:name="heading 5" w:uiPriority="9" w:semiHidden="1" w:unhideWhenUsed="1" w:qFormat="1"/>
-    <w:lsdException w:name="heading 6" w:uiPriority="9" w:semiHidden="1" w:unhideWhenUsed="1" w:qFormat="1"/>
-    <w:lsdException w:name="heading 7" w:uiPriority="9" w:semiHidden="1" w:unhideWhenUsed="1" w:qFormat="1"/>
-    <w:lsdException w:name="heading 8" w:uiPriority="9" w:semiHidden="1" w:unhideWhenUsed="1" w:qFormat="1"/>
-    <w:lsdException w:name="heading 9" w:uiPriority="9" w:semiHidden="1" w:unhideWhenUsed="1" w:qFormat="1"/>
+    <w:lsdException w:name="heading 2" w:semiHidden="1" w:uiPriority="9" w:unhideWhenUsed="1" w:qFormat="1"/>
+    <w:lsdException w:name="heading 3" w:semiHidden="1" w:uiPriority="9" w:unhideWhenUsed="1" w:qFormat="1"/>
+    <w:lsdException w:name="heading 4" w:semiHidden="1" w:uiPriority="9" w:unhideWhenUsed="1" w:qFormat="1"/>
+    <w:lsdException w:name="heading 5" w:semiHidden="1" w:uiPriority="9" w:unhideWhenUsed="1" w:qFormat="1"/>
+    <w:lsdException w:name="heading 6" w:semiHidden="1" w:uiPriority="9" w:unhideWhenUsed="1" w:qFormat="1"/>
+    <w:lsdException w:name="heading 7" w:semiHidden="1" w:uiPriority="9" w:unhideWhenUsed="1" w:qFormat="1"/>
+    <w:lsdException w:name="heading 8" w:semiHidden="1" w:uiPriority="9" w:unhideWhenUsed="1" w:qFormat="1"/>
+    <w:lsdException w:name="heading 9" w:semiHidden="1" w:uiPriority="9" w:unhideWhenUsed="1" w:qFormat="1"/>
     <w:lsdException w:name="index 1" w:semiHidden="1" w:unhideWhenUsed="1"/>
     <w:lsdException w:name="index 2" w:semiHidden="1" w:unhideWhenUsed="1"/>
     <w:lsdException w:name="index 3" w:semiHidden="1" w:unhideWhenUsed="1"/>
@@ -740,22 +813,22 @@
     <w:lsdException w:name="index 7" w:semiHidden="1" w:unhideWhenUsed="1"/>
     <w:lsdException w:name="index 8" w:semiHidden="1" w:unhideWhenUsed="1"/>
     <w:lsdException w:name="index 9" w:semiHidden="1" w:unhideWhenUsed="1"/>
-    <w:lsdException w:name="toc 1" w:uiPriority="39" w:semiHidden="1" w:unhideWhenUsed="1"/>
-    <w:lsdException w:name="toc 2" w:uiPriority="39" w:semiHidden="1" w:unhideWhenUsed="1"/>
-    <w:lsdException w:name="toc 3" w:uiPriority="39" w:semiHidden="1" w:unhideWhenUsed="1"/>
-    <w:lsdException w:name="toc 4" w:uiPriority="39" w:semiHidden="1" w:unhideWhenUsed="1"/>
-    <w:lsdException w:name="toc 5" w:uiPriority="39" w:semiHidden="1" w:unhideWhenUsed="1"/>
-    <w:lsdException w:name="toc 6" w:uiPriority="39" w:semiHidden="1" w:unhideWhenUsed="1"/>
-    <w:lsdException w:name="toc 7" w:uiPriority="39" w:semiHidden="1" w:unhideWhenUsed="1"/>
-    <w:lsdException w:name="toc 8" w:uiPriority="39" w:semiHidden="1" w:unhideWhenUsed="1"/>
-    <w:lsdException w:name="toc 9" w:uiPriority="39" w:semiHidden="1" w:unhideWhenUsed="1"/>
+    <w:lsdException w:name="toc 1" w:semiHidden="1" w:uiPriority="39" w:unhideWhenUsed="1"/>
+    <w:lsdException w:name="toc 2" w:semiHidden="1" w:uiPriority="39" w:unhideWhenUsed="1"/>
+    <w:lsdException w:name="toc 3" w:semiHidden="1" w:uiPriority="39" w:unhideWhenUsed="1"/>
+    <w:lsdException w:name="toc 4" w:semiHidden="1" w:uiPriority="39" w:unhideWhenUsed="1"/>
+    <w:lsdException w:name="toc 5" w:semiHidden="1" w:uiPriority="39" w:unhideWhenUsed="1"/>
+    <w:lsdException w:name="toc 6" w:semiHidden="1" w:uiPriority="39" w:unhideWhenUsed="1"/>
+    <w:lsdException w:name="toc 7" w:semiHidden="1" w:uiPriority="39" w:unhideWhenUsed="1"/>
+    <w:lsdException w:name="toc 8" w:semiHidden="1" w:uiPriority="39" w:unhideWhenUsed="1"/>
+    <w:lsdException w:name="toc 9" w:semiHidden="1" w:uiPriority="39" w:unhideWhenUsed="1"/>
     <w:lsdException w:name="Normal Indent" w:semiHidden="1" w:unhideWhenUsed="1"/>
     <w:lsdException w:name="footnote text" w:semiHidden="1" w:unhideWhenUsed="1"/>
     <w:lsdException w:name="annotation text" w:semiHidden="1" w:unhideWhenUsed="1"/>
     <w:lsdException w:name="header" w:semiHidden="1" w:unhideWhenUsed="1"/>
     <w:lsdException w:name="footer" w:semiHidden="1" w:unhideWhenUsed="1"/>
     <w:lsdException w:name="index heading" w:semiHidden="1" w:unhideWhenUsed="1"/>
-    <w:lsdException w:name="caption" w:uiPriority="35" w:semiHidden="1" w:unhideWhenUsed="1" w:qFormat="1"/>
+    <w:lsdException w:name="caption" w:semiHidden="1" w:uiPriority="35" w:unhideWhenUsed="1" w:qFormat="1"/>
     <w:lsdException w:name="table of figures" w:semiHidden="1" w:unhideWhenUsed="1"/>
     <w:lsdException w:name="envelope address" w:semiHidden="1" w:unhideWhenUsed="1"/>
     <w:lsdException w:name="envelope return" w:semiHidden="1" w:unhideWhenUsed="1"/>
@@ -786,7 +859,7 @@
     <w:lsdException w:name="Title" w:uiPriority="10" w:qFormat="1"/>
     <w:lsdException w:name="Closing" w:semiHidden="1" w:unhideWhenUsed="1"/>
     <w:lsdException w:name="Signature" w:semiHidden="1" w:unhideWhenUsed="1"/>
-    <w:lsdException w:name="Default Paragraph Font" w:uiPriority="1" w:semiHidden="1" w:unhideWhenUsed="1"/>
+    <w:lsdException w:name="Default Paragraph Font" w:semiHidden="1" w:uiPriority="1" w:unhideWhenUsed="1"/>
     <w:lsdException w:name="Body Text" w:semiHidden="1" w:unhideWhenUsed="1"/>
     <w:lsdException w:name="Body Text Indent" w:semiHidden="1" w:unhideWhenUsed="1"/>
     <w:lsdException w:name="List Continue" w:semiHidden="1" w:unhideWhenUsed="1"/>
@@ -995,8 +1068,8 @@
     <w:lsdException w:name="Subtle Reference" w:uiPriority="31" w:qFormat="1"/>
     <w:lsdException w:name="Intense Reference" w:uiPriority="32" w:qFormat="1"/>
     <w:lsdException w:name="Book Title" w:uiPriority="33" w:qFormat="1"/>
-    <w:lsdException w:name="Bibliography" w:uiPriority="37" w:semiHidden="1" w:unhideWhenUsed="1"/>
-    <w:lsdException w:name="TOC Heading" w:uiPriority="39" w:semiHidden="1" w:unhideWhenUsed="1" w:qFormat="1"/>
+    <w:lsdException w:name="Bibliography" w:semiHidden="1" w:uiPriority="37" w:unhideWhenUsed="1"/>
+    <w:lsdException w:name="TOC Heading" w:semiHidden="1" w:uiPriority="39" w:unhideWhenUsed="1" w:qFormat="1"/>
     <w:lsdException w:name="Plain Table 1" w:uiPriority="41"/>
     <w:lsdException w:name="Plain Table 2" w:uiPriority="42"/>
     <w:lsdException w:name="Plain Table 3" w:uiPriority="43"/>
@@ -1102,176 +1175,15 @@
     <w:lsdException w:name="List Table 6 Colorful Accent 6" w:uiPriority="51"/>
     <w:lsdException w:name="List Table 7 Colorful Accent 6" w:uiPriority="52"/>
   </w:latentStyles>
-  <w:style w:type="paragraph" w:styleId="Normal" w:default="1">
+  <w:style w:type="paragraph" w:default="1" w:styleId="Normal">
     <w:name w:val="Normal"/>
     <w:qFormat/>
-    <w:pPr>
-      <w:widowControl/>
-      <w:bidi w:val="0"/>
-      <w:jc w:val="left"/>
-    </w:pPr>
-    <w:rPr>
-      <w:rFonts w:ascii="Calibri" w:hAnsi="Calibri" w:eastAsia="Calibri" w:cs="" w:asciiTheme="minorHAnsi" w:cstheme="minorBidi" w:eastAsiaTheme="minorHAnsi" w:hAnsiTheme="minorHAnsi"/>
-      <w:color w:val="auto"/>
-      <w:kern w:val="0"/>
-      <w:sz w:val="24"/>
-      <w:szCs w:val="24"/>
-      <w:lang w:val="en-US" w:eastAsia="en-US" w:bidi="ar-SA"/>
-    </w:rPr>
-  </w:style>
-  <w:style w:type="character" w:styleId="DefaultParagraphFont" w:default="1">
+  </w:style>
+  <w:style w:type="character" w:default="1" w:styleId="DefaultParagraphFont">
     <w:name w:val="Default Paragraph Font"/>
     <w:uiPriority w:val="1"/>
     <w:semiHidden/>
     <w:unhideWhenUsed/>
-    <w:qFormat/>
-    <w:rPr/>
-  </w:style>
-  <w:style w:type="character" w:styleId="ListLabel1">
-    <w:name w:val="ListLabel 1"/>
-    <w:qFormat/>
-    <w:rPr>
-      <w:rFonts w:eastAsia="Calibri" w:cs=""/>
-    </w:rPr>
-  </w:style>
-  <w:style w:type="character" w:styleId="ListLabel2">
-    <w:name w:val="ListLabel 2"/>
-    <w:qFormat/>
-    <w:rPr>
-      <w:rFonts w:cs="Courier New"/>
-    </w:rPr>
-  </w:style>
-  <w:style w:type="character" w:styleId="ListLabel3">
-    <w:name w:val="ListLabel 3"/>
-    <w:qFormat/>
-    <w:rPr>
-      <w:rFonts w:cs="Courier New"/>
-    </w:rPr>
-  </w:style>
-  <w:style w:type="character" w:styleId="ListLabel4">
-    <w:name w:val="ListLabel 4"/>
-    <w:qFormat/>
-    <w:rPr>
-      <w:rFonts w:cs="Courier New"/>
-    </w:rPr>
-  </w:style>
-  <w:style w:type="character" w:styleId="ListLabel5">
-    <w:name w:val="ListLabel 5"/>
-    <w:qFormat/>
-    <w:rPr>
-      <w:rFonts w:eastAsia="Calibri" w:cs=""/>
-    </w:rPr>
-  </w:style>
-  <w:style w:type="character" w:styleId="ListLabel6">
-    <w:name w:val="ListLabel 6"/>
-    <w:qFormat/>
-    <w:rPr>
-      <w:rFonts w:cs="Courier New"/>
-    </w:rPr>
-  </w:style>
-  <w:style w:type="character" w:styleId="ListLabel7">
-    <w:name w:val="ListLabel 7"/>
-    <w:qFormat/>
-    <w:rPr>
-      <w:rFonts w:cs="Courier New"/>
-    </w:rPr>
-  </w:style>
-  <w:style w:type="character" w:styleId="ListLabel8">
-    <w:name w:val="ListLabel 8"/>
-    <w:qFormat/>
-    <w:rPr>
-      <w:rFonts w:cs="Courier New"/>
-    </w:rPr>
-  </w:style>
-  <w:style w:type="character" w:styleId="NumberingSymbols">
-    <w:name w:val="Numbering Symbols"/>
-    <w:qFormat/>
-    <w:rPr/>
-  </w:style>
-  <w:style w:type="character" w:styleId="Bullets">
-    <w:name w:val="Bullets"/>
-    <w:qFormat/>
-    <w:rPr>
-      <w:rFonts w:ascii="OpenSymbol" w:hAnsi="OpenSymbol" w:eastAsia="OpenSymbol" w:cs="OpenSymbol"/>
-    </w:rPr>
-  </w:style>
-  <w:style w:type="paragraph" w:styleId="Heading">
-    <w:name w:val="Heading"/>
-    <w:basedOn w:val="Normal"/>
-    <w:next w:val="TextBody"/>
-    <w:qFormat/>
-    <w:pPr>
-      <w:keepNext w:val="true"/>
-      <w:spacing w:before="240" w:after="120"/>
-    </w:pPr>
-    <w:rPr>
-      <w:rFonts w:ascii="Liberation Sans" w:hAnsi="Liberation Sans" w:eastAsia="Noto Sans CJK SC" w:cs="Lohit Devanagari"/>
-      <w:sz w:val="28"/>
-      <w:szCs w:val="28"/>
-    </w:rPr>
-  </w:style>
-  <w:style w:type="paragraph" w:styleId="TextBody">
-    <w:name w:val="Body Text"/>
-    <w:basedOn w:val="Normal"/>
-    <w:pPr>
-      <w:spacing w:lineRule="auto" w:line="276" w:before="0" w:after="140"/>
-    </w:pPr>
-    <w:rPr/>
-  </w:style>
-  <w:style w:type="paragraph" w:styleId="List">
-    <w:name w:val="List"/>
-    <w:basedOn w:val="TextBody"/>
-    <w:pPr/>
-    <w:rPr>
-      <w:rFonts w:cs="Lohit Devanagari"/>
-    </w:rPr>
-  </w:style>
-  <w:style w:type="paragraph" w:styleId="Caption">
-    <w:name w:val="Caption"/>
-    <w:basedOn w:val="Normal"/>
-    <w:qFormat/>
-    <w:pPr>
-      <w:suppressLineNumbers/>
-      <w:spacing w:before="120" w:after="120"/>
-    </w:pPr>
-    <w:rPr>
-      <w:rFonts w:cs="Lohit Devanagari"/>
-      <w:i/>
-      <w:iCs/>
-      <w:sz w:val="24"/>
-      <w:szCs w:val="24"/>
-    </w:rPr>
-  </w:style>
-  <w:style w:type="paragraph" w:styleId="Index">
-    <w:name w:val="Index"/>
-    <w:basedOn w:val="Normal"/>
-    <w:qFormat/>
-    <w:pPr>
-      <w:suppressLineNumbers/>
-    </w:pPr>
-    <w:rPr>
-      <w:rFonts w:cs="Lohit Devanagari"/>
-    </w:rPr>
-  </w:style>
-  <w:style w:type="paragraph" w:styleId="ListParagraph">
-    <w:name w:val="List Paragraph"/>
-    <w:basedOn w:val="Normal"/>
-    <w:uiPriority w:val="34"/>
-    <w:qFormat/>
-    <w:rsid w:val="0012621f"/>
-    <w:pPr>
-      <w:spacing w:before="0" w:after="0"/>
-      <w:ind w:left="720" w:hanging="0"/>
-      <w:contextualSpacing/>
-    </w:pPr>
-    <w:rPr/>
-  </w:style>
-  <w:style w:type="numbering" w:styleId="NoList" w:default="1">
-    <w:name w:val="No List"/>
-    <w:uiPriority w:val="99"/>
-    <w:semiHidden/>
-    <w:unhideWhenUsed/>
-    <w:qFormat/>
   </w:style>
   <w:style w:type="table" w:default="1" w:styleId="TableNormal">
     <w:name w:val="Normal Table"/>
@@ -1287,6 +1199,155 @@
         <w:right w:w="108" w:type="dxa"/>
       </w:tblCellMar>
     </w:tblPr>
+  </w:style>
+  <w:style w:type="numbering" w:default="1" w:styleId="NoList">
+    <w:name w:val="No List"/>
+    <w:uiPriority w:val="99"/>
+    <w:semiHidden/>
+    <w:unhideWhenUsed/>
+  </w:style>
+  <w:style w:type="character" w:customStyle="1" w:styleId="ListLabel1">
+    <w:name w:val="ListLabel 1"/>
+    <w:qFormat/>
+    <w:rPr>
+      <w:rFonts w:eastAsia="Calibri"/>
+    </w:rPr>
+  </w:style>
+  <w:style w:type="character" w:customStyle="1" w:styleId="ListLabel2">
+    <w:name w:val="ListLabel 2"/>
+    <w:qFormat/>
+    <w:rPr>
+      <w:rFonts w:cs="Courier New"/>
+    </w:rPr>
+  </w:style>
+  <w:style w:type="character" w:customStyle="1" w:styleId="ListLabel3">
+    <w:name w:val="ListLabel 3"/>
+    <w:qFormat/>
+    <w:rPr>
+      <w:rFonts w:cs="Courier New"/>
+    </w:rPr>
+  </w:style>
+  <w:style w:type="character" w:customStyle="1" w:styleId="ListLabel4">
+    <w:name w:val="ListLabel 4"/>
+    <w:qFormat/>
+    <w:rPr>
+      <w:rFonts w:cs="Courier New"/>
+    </w:rPr>
+  </w:style>
+  <w:style w:type="character" w:customStyle="1" w:styleId="ListLabel5">
+    <w:name w:val="ListLabel 5"/>
+    <w:qFormat/>
+    <w:rPr>
+      <w:rFonts w:eastAsia="Calibri"/>
+    </w:rPr>
+  </w:style>
+  <w:style w:type="character" w:customStyle="1" w:styleId="ListLabel6">
+    <w:name w:val="ListLabel 6"/>
+    <w:qFormat/>
+    <w:rPr>
+      <w:rFonts w:cs="Courier New"/>
+    </w:rPr>
+  </w:style>
+  <w:style w:type="character" w:customStyle="1" w:styleId="ListLabel7">
+    <w:name w:val="ListLabel 7"/>
+    <w:qFormat/>
+    <w:rPr>
+      <w:rFonts w:cs="Courier New"/>
+    </w:rPr>
+  </w:style>
+  <w:style w:type="character" w:customStyle="1" w:styleId="ListLabel8">
+    <w:name w:val="ListLabel 8"/>
+    <w:qFormat/>
+    <w:rPr>
+      <w:rFonts w:cs="Courier New"/>
+    </w:rPr>
+  </w:style>
+  <w:style w:type="character" w:customStyle="1" w:styleId="NumberingSymbols">
+    <w:name w:val="Numbering Symbols"/>
+    <w:qFormat/>
+  </w:style>
+  <w:style w:type="character" w:customStyle="1" w:styleId="Bullets">
+    <w:name w:val="Bullets"/>
+    <w:qFormat/>
+    <w:rPr>
+      <w:rFonts w:ascii="OpenSymbol" w:eastAsia="OpenSymbol" w:hAnsi="OpenSymbol" w:cs="OpenSymbol"/>
+    </w:rPr>
+  </w:style>
+  <w:style w:type="paragraph" w:customStyle="1" w:styleId="Heading">
+    <w:name w:val="Heading"/>
+    <w:basedOn w:val="Normal"/>
+    <w:next w:val="BodyText"/>
+    <w:qFormat/>
+    <w:pPr>
+      <w:keepNext/>
+      <w:spacing w:before="240" w:after="120"/>
+    </w:pPr>
+    <w:rPr>
+      <w:rFonts w:ascii="Liberation Sans" w:eastAsia="Noto Sans CJK SC" w:hAnsi="Liberation Sans" w:cs="Lohit Devanagari"/>
+      <w:sz w:val="28"/>
+      <w:szCs w:val="28"/>
+    </w:rPr>
+  </w:style>
+  <w:style w:type="paragraph" w:styleId="BodyText">
+    <w:name w:val="Body Text"/>
+    <w:basedOn w:val="Normal"/>
+    <w:pPr>
+      <w:spacing w:after="140" w:line="276" w:lineRule="auto"/>
+    </w:pPr>
+  </w:style>
+  <w:style w:type="paragraph" w:styleId="List">
+    <w:name w:val="List"/>
+    <w:basedOn w:val="BodyText"/>
+    <w:rPr>
+      <w:rFonts w:cs="Lohit Devanagari"/>
+    </w:rPr>
+  </w:style>
+  <w:style w:type="paragraph" w:styleId="Caption">
+    <w:name w:val="caption"/>
+    <w:basedOn w:val="Normal"/>
+    <w:qFormat/>
+    <w:pPr>
+      <w:suppressLineNumbers/>
+      <w:spacing w:before="120" w:after="120"/>
+    </w:pPr>
+    <w:rPr>
+      <w:rFonts w:cs="Lohit Devanagari"/>
+      <w:i/>
+      <w:iCs/>
+    </w:rPr>
+  </w:style>
+  <w:style w:type="paragraph" w:customStyle="1" w:styleId="Index">
+    <w:name w:val="Index"/>
+    <w:basedOn w:val="Normal"/>
+    <w:qFormat/>
+    <w:pPr>
+      <w:suppressLineNumbers/>
+    </w:pPr>
+    <w:rPr>
+      <w:rFonts w:cs="Lohit Devanagari"/>
+    </w:rPr>
+  </w:style>
+  <w:style w:type="paragraph" w:styleId="ListParagraph">
+    <w:name w:val="List Paragraph"/>
+    <w:basedOn w:val="Normal"/>
+    <w:uiPriority w:val="34"/>
+    <w:qFormat/>
+    <w:rsid w:val="0012621F"/>
+    <w:pPr>
+      <w:ind w:left="720"/>
+      <w:contextualSpacing/>
+    </w:pPr>
+  </w:style>
+  <w:style w:type="character" w:styleId="Hyperlink">
+    <w:name w:val="Hyperlink"/>
+    <w:basedOn w:val="DefaultParagraphFont"/>
+    <w:uiPriority w:val="99"/>
+    <w:unhideWhenUsed/>
+    <w:rsid w:val="008A2391"/>
+    <w:rPr>
+      <w:color w:val="0563C1" w:themeColor="hyperlink"/>
+      <w:u w:val="single"/>
+    </w:rPr>
   </w:style>
 </w:styles>
 </file>

</xml_diff>